<commit_message>
+ Reportes + Feature Importance (Shap)
</commit_message>
<xml_diff>
--- a/Puntos a Realizar.docx
+++ b/Puntos a Realizar.docx
@@ -429,1041 +429,1250 @@
         </w:rPr>
         <w:t xml:space="preserve"> macro, micro)?</w:t>
       </w:r>
+    </w:p>
+    <w:p>
+      <w:pPr>
+        <w:pStyle w:val="Prrafodelista"/>
+        <w:numPr>
+          <w:ilvl w:val="0"/>
+          <w:numId w:val="1"/>
+        </w:numPr>
+        <w:rPr>
+          <w:lang w:val="es-AR"/>
+        </w:rPr>
+      </w:pPr>
+      <w:r>
+        <w:rPr>
+          <w:lang w:val="es-AR"/>
+        </w:rPr>
+        <w:t>Modelo KNN</w:t>
+      </w:r>
+      <w:r>
+        <w:rPr>
+          <w:lang w:val="es-AR"/>
+        </w:rPr>
+        <w:t>.</w:t>
+      </w:r>
+    </w:p>
+    <w:p>
+      <w:pPr>
+        <w:pStyle w:val="Prrafodelista"/>
+        <w:numPr>
+          <w:ilvl w:val="0"/>
+          <w:numId w:val="1"/>
+        </w:numPr>
+        <w:rPr>
+          <w:lang w:val="es-AR"/>
+        </w:rPr>
+      </w:pPr>
+      <w:r>
+        <w:rPr>
+          <w:lang w:val="es-AR"/>
+        </w:rPr>
+        <w:t xml:space="preserve">Modelo </w:t>
+      </w:r>
+      <w:proofErr w:type="spellStart"/>
+      <w:r>
+        <w:rPr>
+          <w:lang w:val="es-AR"/>
+        </w:rPr>
+        <w:t>Naive</w:t>
+      </w:r>
+      <w:proofErr w:type="spellEnd"/>
+      <w:r>
+        <w:rPr>
+          <w:lang w:val="es-AR"/>
+        </w:rPr>
+        <w:t xml:space="preserve"> </w:t>
+      </w:r>
+      <w:proofErr w:type="spellStart"/>
+      <w:r>
+        <w:rPr>
+          <w:lang w:val="es-AR"/>
+        </w:rPr>
+        <w:t>Bayes</w:t>
+      </w:r>
+      <w:proofErr w:type="spellEnd"/>
+      <w:r>
+        <w:rPr>
+          <w:lang w:val="es-AR"/>
+        </w:rPr>
+        <w:t xml:space="preserve"> (separar categóricas y numéricas, tienen tratamiento diferente). </w:t>
+      </w:r>
+    </w:p>
+    <w:p>
+      <w:pPr>
+        <w:pStyle w:val="Prrafodelista"/>
+        <w:numPr>
+          <w:ilvl w:val="0"/>
+          <w:numId w:val="1"/>
+        </w:numPr>
+        <w:rPr>
+          <w:lang w:val="es-AR"/>
+        </w:rPr>
+      </w:pPr>
+      <w:r>
+        <w:rPr>
+          <w:lang w:val="es-AR"/>
+        </w:rPr>
+        <w:t>Modelo Regresión Logística</w:t>
+      </w:r>
+      <w:r>
+        <w:rPr>
+          <w:lang w:val="es-AR"/>
+        </w:rPr>
+        <w:t>.</w:t>
+      </w:r>
+    </w:p>
+    <w:p>
+      <w:pPr>
+        <w:pStyle w:val="Prrafodelista"/>
+        <w:numPr>
+          <w:ilvl w:val="0"/>
+          <w:numId w:val="1"/>
+        </w:numPr>
+        <w:rPr>
+          <w:lang w:val="es-AR"/>
+        </w:rPr>
+      </w:pPr>
+      <w:r>
+        <w:rPr>
+          <w:lang w:val="es-AR"/>
+        </w:rPr>
+        <w:t>Modelo Árbol de decisión simple</w:t>
+      </w:r>
+      <w:r>
+        <w:rPr>
+          <w:lang w:val="es-AR"/>
+        </w:rPr>
+        <w:t>.</w:t>
+      </w:r>
+    </w:p>
+    <w:p>
+      <w:pPr>
+        <w:pStyle w:val="Prrafodelista"/>
+        <w:numPr>
+          <w:ilvl w:val="0"/>
+          <w:numId w:val="1"/>
+        </w:numPr>
+        <w:rPr>
+          <w:lang w:val="es-AR"/>
+        </w:rPr>
+      </w:pPr>
+      <w:r>
+        <w:rPr>
+          <w:lang w:val="es-AR"/>
+        </w:rPr>
+        <w:t>Modelo de ensamble</w:t>
+      </w:r>
+      <w:r>
+        <w:rPr>
+          <w:lang w:val="es-AR"/>
+        </w:rPr>
+        <w:t>.</w:t>
+      </w:r>
+    </w:p>
+    <w:p>
+      <w:pPr>
+        <w:pStyle w:val="Prrafodelista"/>
+        <w:numPr>
+          <w:ilvl w:val="0"/>
+          <w:numId w:val="4"/>
+        </w:numPr>
+        <w:rPr>
+          <w:lang w:val="es-AR"/>
+        </w:rPr>
+      </w:pPr>
+      <w:proofErr w:type="spellStart"/>
+      <w:r>
+        <w:rPr>
+          <w:lang w:val="es-AR"/>
+        </w:rPr>
+        <w:t>Bagging</w:t>
+      </w:r>
+      <w:proofErr w:type="spellEnd"/>
+    </w:p>
+    <w:p>
+      <w:pPr>
+        <w:pStyle w:val="Prrafodelista"/>
+        <w:numPr>
+          <w:ilvl w:val="0"/>
+          <w:numId w:val="4"/>
+        </w:numPr>
+        <w:rPr>
+          <w:lang w:val="es-AR"/>
+        </w:rPr>
+      </w:pPr>
+      <w:proofErr w:type="spellStart"/>
+      <w:r>
+        <w:rPr>
+          <w:lang w:val="es-AR"/>
+        </w:rPr>
+        <w:t>RandomForest</w:t>
+      </w:r>
+      <w:proofErr w:type="spellEnd"/>
+    </w:p>
+    <w:p>
+      <w:pPr>
+        <w:pStyle w:val="Prrafodelista"/>
+        <w:numPr>
+          <w:ilvl w:val="0"/>
+          <w:numId w:val="4"/>
+        </w:numPr>
+        <w:rPr>
+          <w:lang w:val="es-AR"/>
+        </w:rPr>
+      </w:pPr>
+      <w:proofErr w:type="spellStart"/>
+      <w:r>
+        <w:rPr>
+          <w:lang w:val="es-AR"/>
+        </w:rPr>
+        <w:t>Boosting</w:t>
+      </w:r>
+      <w:proofErr w:type="spellEnd"/>
+    </w:p>
+    <w:p>
+      <w:pPr>
+        <w:pStyle w:val="Prrafodelista"/>
+        <w:numPr>
+          <w:ilvl w:val="0"/>
+          <w:numId w:val="5"/>
+        </w:numPr>
+        <w:rPr>
+          <w:lang w:val="es-AR"/>
+        </w:rPr>
+      </w:pPr>
+      <w:proofErr w:type="spellStart"/>
+      <w:r>
+        <w:rPr>
+          <w:lang w:val="es-AR"/>
+        </w:rPr>
+        <w:t>Gradient</w:t>
+      </w:r>
+      <w:proofErr w:type="spellEnd"/>
+      <w:r>
+        <w:rPr>
+          <w:lang w:val="es-AR"/>
+        </w:rPr>
+        <w:t xml:space="preserve"> </w:t>
+      </w:r>
+      <w:proofErr w:type="spellStart"/>
+      <w:r>
+        <w:rPr>
+          <w:lang w:val="es-AR"/>
+        </w:rPr>
+        <w:t>Boost</w:t>
+      </w:r>
+      <w:proofErr w:type="spellEnd"/>
+    </w:p>
+    <w:p>
+      <w:pPr>
+        <w:pStyle w:val="Prrafodelista"/>
+        <w:numPr>
+          <w:ilvl w:val="0"/>
+          <w:numId w:val="5"/>
+        </w:numPr>
+        <w:rPr>
+          <w:lang w:val="es-AR"/>
+        </w:rPr>
+      </w:pPr>
+      <w:r>
+        <w:rPr>
+          <w:lang w:val="es-AR"/>
+        </w:rPr>
+        <w:t xml:space="preserve">ADA </w:t>
+      </w:r>
+      <w:proofErr w:type="spellStart"/>
+      <w:r>
+        <w:rPr>
+          <w:lang w:val="es-AR"/>
+        </w:rPr>
+        <w:t>Boost</w:t>
+      </w:r>
+      <w:proofErr w:type="spellEnd"/>
+    </w:p>
+    <w:p>
+      <w:pPr>
+        <w:pStyle w:val="Prrafodelista"/>
+        <w:numPr>
+          <w:ilvl w:val="0"/>
+          <w:numId w:val="5"/>
+        </w:numPr>
+        <w:rPr>
+          <w:lang w:val="es-AR"/>
+        </w:rPr>
+      </w:pPr>
+      <w:r>
+        <w:rPr>
+          <w:lang w:val="es-AR"/>
+        </w:rPr>
+        <w:t xml:space="preserve">XG </w:t>
+      </w:r>
+      <w:proofErr w:type="spellStart"/>
+      <w:r>
+        <w:rPr>
+          <w:lang w:val="es-AR"/>
+        </w:rPr>
+        <w:t>Boost</w:t>
+      </w:r>
+      <w:proofErr w:type="spellEnd"/>
+    </w:p>
+    <w:p>
+      <w:pPr>
+        <w:pStyle w:val="Prrafodelista"/>
+        <w:numPr>
+          <w:ilvl w:val="0"/>
+          <w:numId w:val="5"/>
+        </w:numPr>
+        <w:rPr>
+          <w:lang w:val="es-AR"/>
+        </w:rPr>
+      </w:pPr>
+      <w:proofErr w:type="spellStart"/>
+      <w:r>
+        <w:rPr>
+          <w:lang w:val="es-AR"/>
+        </w:rPr>
+        <w:t>LightGBM</w:t>
+      </w:r>
+      <w:proofErr w:type="spellEnd"/>
+    </w:p>
+    <w:p>
+      <w:pPr>
+        <w:pStyle w:val="Prrafodelista"/>
+        <w:numPr>
+          <w:ilvl w:val="0"/>
+          <w:numId w:val="1"/>
+        </w:numPr>
+        <w:rPr>
+          <w:lang w:val="es-AR"/>
+        </w:rPr>
+      </w:pPr>
+      <w:proofErr w:type="spellStart"/>
+      <w:r>
+        <w:rPr>
+          <w:lang w:val="es-AR"/>
+        </w:rPr>
+        <w:t>GridSearch</w:t>
+      </w:r>
+      <w:proofErr w:type="spellEnd"/>
+      <w:r>
+        <w:rPr>
+          <w:lang w:val="es-AR"/>
+        </w:rPr>
+        <w:t xml:space="preserve"> en cada modelo.</w:t>
+      </w:r>
+    </w:p>
+    <w:p>
+      <w:pPr>
+        <w:pStyle w:val="Prrafodelista"/>
+        <w:numPr>
+          <w:ilvl w:val="0"/>
+          <w:numId w:val="1"/>
+        </w:numPr>
+        <w:rPr>
+          <w:lang w:val="es-AR"/>
+        </w:rPr>
+      </w:pPr>
+      <w:r>
+        <w:rPr>
+          <w:lang w:val="es-AR"/>
+        </w:rPr>
+        <w:t>Selecci</w:t>
+      </w:r>
+      <w:r>
+        <w:rPr>
+          <w:lang w:val="es-AR"/>
+        </w:rPr>
+        <w:t>ó</w:t>
+      </w:r>
+      <w:r>
+        <w:rPr>
+          <w:lang w:val="es-AR"/>
+        </w:rPr>
+        <w:t>n del mejor modelo.</w:t>
+      </w:r>
+    </w:p>
+    <w:p>
+      <w:pPr>
+        <w:pStyle w:val="Prrafodelista"/>
+        <w:numPr>
+          <w:ilvl w:val="0"/>
+          <w:numId w:val="1"/>
+        </w:numPr>
+        <w:rPr>
+          <w:lang w:val="es-AR"/>
+        </w:rPr>
+      </w:pPr>
+      <w:r>
+        <w:rPr>
+          <w:lang w:val="es-AR"/>
+        </w:rPr>
+        <w:t>Pipeline</w:t>
+      </w:r>
+      <w:r>
+        <w:rPr>
+          <w:lang w:val="es-AR"/>
+        </w:rPr>
+        <w:t xml:space="preserve"> + </w:t>
+      </w:r>
+      <w:proofErr w:type="spellStart"/>
+      <w:r>
+        <w:rPr>
+          <w:lang w:val="es-AR"/>
+        </w:rPr>
+        <w:t>GridSearch</w:t>
+      </w:r>
+      <w:proofErr w:type="spellEnd"/>
+      <w:r>
+        <w:rPr>
+          <w:lang w:val="es-AR"/>
+        </w:rPr>
+        <w:t>.</w:t>
+      </w:r>
+    </w:p>
+    <w:p>
+      <w:pPr>
+        <w:pStyle w:val="Prrafodelista"/>
+        <w:numPr>
+          <w:ilvl w:val="0"/>
+          <w:numId w:val="1"/>
+        </w:numPr>
+        <w:rPr>
+          <w:lang w:val="es-AR"/>
+        </w:rPr>
+      </w:pPr>
+      <w:proofErr w:type="spellStart"/>
+      <w:r>
+        <w:rPr>
+          <w:lang w:val="es-AR"/>
+        </w:rPr>
+        <w:t>Feature</w:t>
+      </w:r>
+      <w:proofErr w:type="spellEnd"/>
+      <w:r>
+        <w:rPr>
+          <w:lang w:val="es-AR"/>
+        </w:rPr>
+        <w:t xml:space="preserve"> </w:t>
+      </w:r>
+      <w:proofErr w:type="spellStart"/>
+      <w:r>
+        <w:rPr>
+          <w:lang w:val="es-AR"/>
+        </w:rPr>
+        <w:t>importance</w:t>
+      </w:r>
+      <w:proofErr w:type="spellEnd"/>
+      <w:r>
+        <w:rPr>
+          <w:lang w:val="es-AR"/>
+        </w:rPr>
+        <w:t>.</w:t>
+      </w:r>
+      <w:r>
+        <w:rPr>
+          <w:lang w:val="es-AR"/>
+        </w:rPr>
+        <w:t xml:space="preserve"> </w:t>
+      </w:r>
+      <w:r>
+        <w:rPr>
+          <w:highlight w:val="yellow"/>
+          <w:lang w:val="es-AR"/>
+        </w:rPr>
+        <w:t xml:space="preserve">(Está bien hacerlo sobre un </w:t>
+      </w:r>
+      <w:proofErr w:type="spellStart"/>
+      <w:r>
+        <w:rPr>
+          <w:highlight w:val="yellow"/>
+          <w:lang w:val="es-AR"/>
+        </w:rPr>
+        <w:t>Boosting</w:t>
+      </w:r>
+      <w:proofErr w:type="spellEnd"/>
+      <w:r>
+        <w:rPr>
+          <w:highlight w:val="yellow"/>
+          <w:lang w:val="es-AR"/>
+        </w:rPr>
+        <w:t>)</w:t>
+      </w:r>
+      <w:r>
+        <w:rPr>
+          <w:lang w:val="es-AR"/>
+        </w:rPr>
+        <w:t xml:space="preserve">. </w:t>
+      </w:r>
+      <w:hyperlink r:id="rId5" w:history="1">
+        <w:r>
+          <w:rPr>
+            <w:rStyle w:val="Hipervnculo"/>
+            <w:lang w:val="es-AR"/>
+          </w:rPr>
+          <w:t>https://towardsdatascience.com/rip-correlation-introducing-the-predictive-power-score-3d90808b9598</w:t>
+        </w:r>
+      </w:hyperlink>
+    </w:p>
+    <w:p>
+      <w:pPr>
+        <w:pStyle w:val="Prrafodelista"/>
+        <w:rPr>
+          <w:lang w:val="es-AR"/>
+        </w:rPr>
+      </w:pPr>
+    </w:p>
+    <w:p>
+      <w:pPr>
+        <w:pStyle w:val="Prrafodelista"/>
+        <w:rPr>
+          <w:lang w:val="es-AR"/>
+        </w:rPr>
+      </w:pPr>
+      <w:r>
+        <w:rPr>
+          <w:lang w:val="es-AR"/>
+        </w:rPr>
+        <w:t>Sharp</w:t>
+      </w:r>
+    </w:p>
+    <w:p>
+      <w:pPr>
+        <w:pStyle w:val="Prrafodelista"/>
+        <w:rPr>
+          <w:lang w:val="es-AR"/>
+        </w:rPr>
+      </w:pPr>
+    </w:p>
+    <w:p>
+      <w:pPr>
+        <w:pStyle w:val="Prrafodelista"/>
+        <w:numPr>
+          <w:ilvl w:val="0"/>
+          <w:numId w:val="1"/>
+        </w:numPr>
+        <w:rPr>
+          <w:lang w:val="es-AR"/>
+        </w:rPr>
+      </w:pPr>
+      <w:r>
+        <w:rPr>
+          <w:lang w:val="es-AR"/>
+        </w:rPr>
+        <w:t>PCA o TSN?</w:t>
+      </w:r>
+    </w:p>
+    <w:p>
+      <w:pPr>
+        <w:pStyle w:val="Prrafodelista"/>
+        <w:numPr>
+          <w:ilvl w:val="0"/>
+          <w:numId w:val="1"/>
+        </w:numPr>
+        <w:rPr>
+          <w:lang w:val="es-AR"/>
+        </w:rPr>
+      </w:pPr>
+      <w:r>
+        <w:rPr>
+          <w:lang w:val="es-AR"/>
+        </w:rPr>
+        <w:t>A</w:t>
+      </w:r>
+      <w:r>
+        <w:rPr>
+          <w:lang w:val="es-AR"/>
+        </w:rPr>
+        <w:t>PIS</w:t>
+      </w:r>
+      <w:r>
+        <w:rPr>
+          <w:lang w:val="es-AR"/>
+        </w:rPr>
+        <w:t xml:space="preserve"> y modelo real en BBDD</w:t>
+      </w:r>
+      <w:r>
+        <w:rPr>
+          <w:lang w:val="es-AR"/>
+        </w:rPr>
+        <w:t>.</w:t>
+      </w:r>
+    </w:p>
+    <w:p>
+      <w:pPr>
+        <w:rPr>
+          <w:lang w:val="es-AR"/>
+        </w:rPr>
+      </w:pPr>
+      <w:r>
+        <w:rPr>
+          <w:lang w:val="es-AR"/>
+        </w:rPr>
+        <w:t>Observaciones generales:</w:t>
+      </w:r>
+    </w:p>
+    <w:p>
+      <w:pPr>
+        <w:pStyle w:val="Prrafodelista"/>
+        <w:numPr>
+          <w:ilvl w:val="0"/>
+          <w:numId w:val="7"/>
+        </w:numPr>
+        <w:rPr>
+          <w:lang w:val="es-AR"/>
+        </w:rPr>
+      </w:pPr>
+      <w:r>
+        <w:rPr>
+          <w:lang w:val="es-AR"/>
+        </w:rPr>
+        <w:t xml:space="preserve">Comentar el código: </w:t>
+      </w:r>
+      <w:r>
+        <w:rPr>
+          <w:lang w:val="es-AR"/>
+        </w:rPr>
+        <w:t>qué se hace en</w:t>
+      </w:r>
+      <w:r>
+        <w:rPr>
+          <w:lang w:val="es-AR"/>
+        </w:rPr>
+        <w:t xml:space="preserve"> cada bloque</w:t>
+      </w:r>
+    </w:p>
+    <w:p>
+      <w:pPr>
+        <w:pStyle w:val="Prrafodelista"/>
+        <w:numPr>
+          <w:ilvl w:val="0"/>
+          <w:numId w:val="7"/>
+        </w:numPr>
+        <w:rPr>
+          <w:lang w:val="es-AR"/>
+        </w:rPr>
+      </w:pPr>
+      <w:r>
+        <w:rPr>
+          <w:lang w:val="es-AR"/>
+        </w:rPr>
+        <w:t>Posible conclusión de lo obtenido.</w:t>
+      </w:r>
+    </w:p>
+    <w:p>
+      <w:pPr>
+        <w:rPr>
+          <w:lang w:val="es-AR"/>
+        </w:rPr>
+      </w:pPr>
+    </w:p>
+    <w:p>
+      <w:pPr>
+        <w:rPr>
+          <w:lang w:val="es-AR"/>
+        </w:rPr>
+      </w:pPr>
+    </w:p>
+    <w:p>
+      <w:pPr>
+        <w:rPr>
+          <w:lang w:val="es-AR"/>
+        </w:rPr>
+      </w:pPr>
+    </w:p>
+    <w:p>
+      <w:pPr>
+        <w:rPr>
+          <w:lang w:val="es-AR"/>
+        </w:rPr>
+      </w:pPr>
+    </w:p>
+    <w:p>
+      <w:pPr>
+        <w:rPr>
+          <w:lang w:val="es-AR"/>
+        </w:rPr>
+      </w:pPr>
+    </w:p>
+    <w:p>
+      <w:pPr>
+        <w:rPr>
+          <w:lang w:val="es-AR"/>
+        </w:rPr>
+      </w:pPr>
+      <w:r>
+        <w:rPr>
+          <w:lang w:val="es-AR"/>
+        </w:rPr>
+        <w:t>Elemento</w:t>
+      </w:r>
+      <w:r>
+        <w:rPr>
+          <w:lang w:val="es-AR"/>
+        </w:rPr>
+        <w:t>s</w:t>
+      </w:r>
+      <w:r>
+        <w:rPr>
+          <w:lang w:val="es-AR"/>
+        </w:rPr>
+        <w:t xml:space="preserve"> </w:t>
+      </w:r>
+      <w:r>
+        <w:rPr>
+          <w:lang w:val="es-AR"/>
+        </w:rPr>
+        <w:t>importantes:</w:t>
+      </w:r>
+    </w:p>
+    <w:p>
+      <w:pPr>
+        <w:pStyle w:val="Prrafodelista"/>
+        <w:numPr>
+          <w:ilvl w:val="0"/>
+          <w:numId w:val="9"/>
+        </w:numPr>
+        <w:rPr>
+          <w:lang w:val="es-AR"/>
+        </w:rPr>
+      </w:pPr>
+      <w:r>
+        <w:rPr>
+          <w:lang w:val="es-AR"/>
+        </w:rPr>
+        <w:t>En problemas de Churn</w:t>
+      </w:r>
+      <w:r>
+        <w:rPr>
+          <w:lang w:val="es-AR"/>
+        </w:rPr>
+        <w:t xml:space="preserve"> siempre estará </w:t>
+      </w:r>
+      <w:r>
+        <w:rPr>
+          <w:b/>
+          <w:lang w:val="es-AR"/>
+        </w:rPr>
+        <w:t>desequilibrado</w:t>
+      </w:r>
+      <w:r>
+        <w:rPr>
+          <w:lang w:val="es-AR"/>
+        </w:rPr>
+        <w:t xml:space="preserve"> en favor de los casos que no abandonan.</w:t>
+      </w:r>
+    </w:p>
+    <w:p>
+      <w:pPr>
+        <w:pStyle w:val="Prrafodelista"/>
+        <w:numPr>
+          <w:ilvl w:val="0"/>
+          <w:numId w:val="9"/>
+        </w:numPr>
+        <w:rPr>
+          <w:lang w:val="es-AR"/>
+        </w:rPr>
+      </w:pPr>
+      <w:r>
+        <w:rPr>
+          <w:lang w:val="es-AR"/>
+        </w:rPr>
+        <w:t xml:space="preserve">Las </w:t>
+      </w:r>
+      <w:r>
+        <w:rPr>
+          <w:b/>
+          <w:lang w:val="es-AR"/>
+        </w:rPr>
+        <w:t>importancias de las características</w:t>
+      </w:r>
+      <w:r>
+        <w:rPr>
+          <w:lang w:val="es-AR"/>
+        </w:rPr>
+        <w:t xml:space="preserve"> se pueden extraer de nuestros modelos para comprobar qué características han contribuido más para que el modelo decida si un cliente va a abandonar o no. Podemos caer en la </w:t>
+      </w:r>
+      <w:r>
+        <w:rPr>
+          <w:b/>
+          <w:lang w:val="es-AR"/>
+        </w:rPr>
+        <w:t xml:space="preserve">maldición de la </w:t>
+      </w:r>
+      <w:proofErr w:type="spellStart"/>
+      <w:r>
+        <w:rPr>
+          <w:b/>
+          <w:lang w:val="es-AR"/>
+        </w:rPr>
+        <w:t>dimensionalidad</w:t>
+      </w:r>
+      <w:proofErr w:type="spellEnd"/>
+      <w:r>
+        <w:rPr>
+          <w:lang w:val="es-AR"/>
+        </w:rPr>
+        <w:t>.</w:t>
+      </w:r>
+    </w:p>
+    <w:p>
+      <w:pPr>
+        <w:pStyle w:val="Prrafodelista"/>
+        <w:numPr>
+          <w:ilvl w:val="0"/>
+          <w:numId w:val="9"/>
+        </w:numPr>
+        <w:rPr>
+          <w:lang w:val="es-AR"/>
+        </w:rPr>
+      </w:pPr>
+      <w:r>
+        <w:rPr>
+          <w:lang w:val="es-AR"/>
+        </w:rPr>
+        <w:t>Elegir la(s) métrica(s) que realmente refleja el aporte de valor del modelo al negocio es clave y tiene que estar claro antes de empezar el diseño del conjunto de datos y el modelo.</w:t>
+      </w:r>
+      <w:r>
+        <w:rPr>
+          <w:lang w:val="es-AR"/>
+        </w:rPr>
+        <w:t xml:space="preserve"> </w:t>
+      </w:r>
+      <w:r>
+        <w:rPr>
+          <w:lang w:val="es-AR"/>
+        </w:rPr>
+        <w:t>¡Las métricas son bastante buenas!</w:t>
+      </w:r>
+      <w:r>
+        <w:rPr>
+          <w:lang w:val="es-AR"/>
+        </w:rPr>
+        <w:t xml:space="preserve"> Un acierto (accuracy) del 85%! </w:t>
+      </w:r>
+      <w:r>
+        <w:rPr>
+          <w:lang w:val="es-AR"/>
+        </w:rPr>
+        <w:t>¡Fantástico!</w:t>
+      </w:r>
+      <w:r>
+        <w:rPr>
+          <w:lang w:val="es-AR"/>
+        </w:rPr>
+        <w:t xml:space="preserve"> O… bueno, pensemos un poco antes. ¿Es realmente el accuracy la métrica que queremos observar? ¿Qué quiere detectar nuestro negocio con éste modelo?</w:t>
+      </w:r>
+    </w:p>
+    <w:p>
+      <w:pPr>
+        <w:pStyle w:val="Prrafodelista"/>
+        <w:rPr>
+          <w:lang w:val="es-AR"/>
+        </w:rPr>
+      </w:pPr>
+      <w:r>
+        <w:rPr>
+          <w:lang w:val="es-AR"/>
+        </w:rPr>
+        <w:t>Esa es la pregunta que debemos hacernos a la hora de evaluar un modelo. En este caso, la detección de aquellos casos que SÍ abandonan</w:t>
+      </w:r>
+      <w:r>
+        <w:rPr>
+          <w:lang w:val="es-AR"/>
+        </w:rPr>
+        <w:t>,</w:t>
+      </w:r>
+      <w:r>
+        <w:rPr>
+          <w:lang w:val="es-AR"/>
+        </w:rPr>
+        <w:t xml:space="preserve"> queremos ver </w:t>
+      </w:r>
+      <w:r>
+        <w:rPr>
+          <w:b/>
+          <w:lang w:val="es-AR"/>
+        </w:rPr>
+        <w:t>Precisión</w:t>
+      </w:r>
+      <w:r>
+        <w:rPr>
+          <w:lang w:val="es-AR"/>
+        </w:rPr>
+        <w:t xml:space="preserve"> </w:t>
+      </w:r>
+      <w:r>
+        <w:rPr>
+          <w:b/>
+          <w:lang w:val="es-AR"/>
+        </w:rPr>
+        <w:t>(</w:t>
+      </w:r>
+      <w:r>
+        <w:rPr>
+          <w:b/>
+          <w:lang w:val="es-AR"/>
+        </w:rPr>
+        <w:t xml:space="preserve">¿cuándo predice </w:t>
+      </w:r>
+      <w:r>
+        <w:rPr>
+          <w:b/>
+          <w:lang w:val="es-AR"/>
+        </w:rPr>
+        <w:t>positivos</w:t>
+      </w:r>
+      <w:r>
+        <w:rPr>
+          <w:b/>
+          <w:lang w:val="es-AR"/>
+        </w:rPr>
+        <w:t xml:space="preserve">, que </w:t>
+      </w:r>
+      <w:r>
+        <w:rPr>
+          <w:b/>
+          <w:lang w:val="es-AR"/>
+        </w:rPr>
+        <w:t>porcentaje</w:t>
+      </w:r>
+      <w:r>
+        <w:rPr>
+          <w:b/>
+          <w:lang w:val="es-AR"/>
+        </w:rPr>
+        <w:t xml:space="preserve"> clasifica correctamente?</w:t>
+      </w:r>
+      <w:r>
+        <w:rPr>
+          <w:b/>
+          <w:lang w:val="es-AR"/>
+        </w:rPr>
+        <w:t xml:space="preserve"> Significa que quiero tener un bajo número de falsos positivos</w:t>
+      </w:r>
+      <w:r>
+        <w:rPr>
+          <w:lang w:val="es-AR"/>
+        </w:rPr>
+        <w:t>)</w:t>
+      </w:r>
+      <w:r>
+        <w:rPr>
+          <w:lang w:val="es-AR"/>
+        </w:rPr>
+        <w:t xml:space="preserve"> De esta forma estaremos haciendo uso correcto de los recursos ($) para retener al cliente.</w:t>
+      </w:r>
+      <w:r>
+        <w:rPr>
+          <w:lang w:val="es-AR"/>
+        </w:rPr>
+        <w:t xml:space="preserve"> </w:t>
+      </w:r>
+      <w:r>
+        <w:rPr>
+          <w:lang w:val="es-AR"/>
+        </w:rPr>
+        <w:t>También</w:t>
+      </w:r>
+      <w:r>
+        <w:rPr>
+          <w:lang w:val="es-AR"/>
+        </w:rPr>
+        <w:t xml:space="preserve"> nos importa el </w:t>
+      </w:r>
+      <w:proofErr w:type="spellStart"/>
+      <w:r>
+        <w:rPr>
+          <w:lang w:val="es-AR"/>
+        </w:rPr>
+        <w:t>recall</w:t>
+      </w:r>
+      <w:proofErr w:type="spellEnd"/>
+      <w:r>
+        <w:rPr>
+          <w:lang w:val="es-AR"/>
+        </w:rPr>
+        <w:t xml:space="preserve">, </w:t>
+      </w:r>
+      <w:r>
+        <w:rPr>
+          <w:lang w:val="es-AR"/>
+        </w:rPr>
+        <w:t>así</w:t>
+      </w:r>
+      <w:r>
+        <w:rPr>
+          <w:lang w:val="es-AR"/>
+        </w:rPr>
+        <w:t xml:space="preserve"> que podríamos usar </w:t>
+      </w:r>
+      <w:r>
+        <w:rPr>
+          <w:b/>
+          <w:lang w:val="es-AR"/>
+        </w:rPr>
+        <w:t>score F</w:t>
+      </w:r>
+      <w:r>
+        <w:rPr>
+          <w:b/>
+          <w:lang w:val="es-AR"/>
+        </w:rPr>
+        <w:t>1</w:t>
+      </w:r>
+      <w:r>
+        <w:rPr>
+          <w:lang w:val="es-AR"/>
+        </w:rPr>
+        <w:t>. Parece</w:t>
+      </w:r>
+      <w:r>
+        <w:rPr>
+          <w:lang w:val="es-AR"/>
+        </w:rPr>
+        <w:t xml:space="preserve"> que algunas de las métricas que habitualmente se usan para evaluar modelos </w:t>
+      </w:r>
+      <w:r>
+        <w:rPr>
+          <w:lang w:val="es-AR"/>
+        </w:rPr>
+        <w:t xml:space="preserve">(accuracy) </w:t>
+      </w:r>
+      <w:r>
+        <w:rPr>
+          <w:lang w:val="es-AR"/>
+        </w:rPr>
+        <w:t>de éste tipo pueden ser engañosas</w:t>
+      </w:r>
+      <w:r>
+        <w:rPr>
+          <w:lang w:val="es-AR"/>
+        </w:rPr>
+        <w:t>.</w:t>
+      </w:r>
+    </w:p>
+    <w:p>
+      <w:pPr>
+        <w:pStyle w:val="Prrafodelista"/>
+        <w:rPr>
+          <w:lang w:val="es-AR"/>
+        </w:rPr>
+      </w:pPr>
+    </w:p>
+    <w:p>
+      <w:pPr>
+        <w:rPr>
+          <w:lang w:val="es-AR"/>
+        </w:rPr>
+      </w:pPr>
+    </w:p>
+    <w:p>
+      <w:pPr>
+        <w:rPr>
+          <w:lang w:val="es-AR"/>
+        </w:rPr>
+      </w:pPr>
+      <w:r>
+        <w:rPr>
+          <w:lang w:val="es-AR"/>
+        </w:rPr>
+        <w:t xml:space="preserve">Clase 33 – Evaluación de modelo: tiene bueno para mostrar los resultados del modelo (hacer tabla Excel parecida sino. Gráfico d </w:t>
+      </w:r>
+      <w:proofErr w:type="spellStart"/>
+      <w:r>
+        <w:rPr>
+          <w:lang w:val="es-AR"/>
+        </w:rPr>
+        <w:t>Feature</w:t>
+      </w:r>
+      <w:proofErr w:type="spellEnd"/>
+      <w:r>
+        <w:rPr>
+          <w:lang w:val="es-AR"/>
+        </w:rPr>
+        <w:t xml:space="preserve"> </w:t>
+      </w:r>
+      <w:proofErr w:type="spellStart"/>
+      <w:r>
+        <w:rPr>
+          <w:lang w:val="es-AR"/>
+        </w:rPr>
+        <w:t>Importance</w:t>
+      </w:r>
+      <w:proofErr w:type="spellEnd"/>
+      <w:r>
+        <w:rPr>
+          <w:lang w:val="es-AR"/>
+        </w:rPr>
+        <w:t xml:space="preserve"> de Árbol de ensamble y su tabla.</w:t>
+      </w:r>
+    </w:p>
+    <w:p>
+      <w:pPr>
+        <w:rPr>
+          <w:lang w:val="es-AR"/>
+        </w:rPr>
+      </w:pPr>
+    </w:p>
+    <w:p>
+      <w:pPr>
+        <w:rPr>
+          <w:lang w:val="es-AR"/>
+        </w:rPr>
+      </w:pPr>
+    </w:p>
+    <w:p>
+      <w:pPr>
+        <w:rPr>
+          <w:lang w:val="es-AR"/>
+        </w:rPr>
+      </w:pPr>
+    </w:p>
+    <w:p>
+      <w:pPr>
+        <w:rPr>
+          <w:lang w:val="es-AR"/>
+        </w:rPr>
+      </w:pPr>
+      <w:r>
+        <w:rPr>
+          <w:lang w:val="es-AR"/>
+        </w:rPr>
+        <w:t>Conclusiones de otro trabajo:</w:t>
+      </w:r>
+    </w:p>
+    <w:p>
+      <w:pPr>
+        <w:rPr>
+          <w:lang w:val="es-AR"/>
+        </w:rPr>
+      </w:pPr>
+      <w:r>
+        <w:rPr>
+          <w:lang w:val="es-AR"/>
+        </w:rPr>
+        <w:t>CONCLUSIONES.</w:t>
+      </w:r>
+    </w:p>
+    <w:p>
+      <w:pPr>
+        <w:rPr>
+          <w:lang w:val="es-AR"/>
+        </w:rPr>
+      </w:pPr>
+      <w:r>
+        <w:rPr>
+          <w:lang w:val="es-AR"/>
+        </w:rPr>
+        <w:t>Existe un problema con el servicio de Internet por fibra óptica, que está haciendo que los clientes abandonen la c</w:t>
+      </w:r>
+      <w:r>
+        <w:rPr>
+          <w:lang w:val="es-AR"/>
+        </w:rPr>
+        <w:t>ompañía.</w:t>
+      </w:r>
+    </w:p>
+    <w:p>
+      <w:pPr>
+        <w:rPr>
+          <w:lang w:val="es-AR"/>
+        </w:rPr>
+      </w:pPr>
+      <w:r>
+        <w:rPr>
+          <w:lang w:val="es-AR"/>
+        </w:rPr>
+        <w:t>Derivado del problema con el servicio de internet, el resto de servicios dependientes de este, están viéndose afectados y hacen que el abandono aumente.</w:t>
+      </w:r>
+    </w:p>
+    <w:p>
+      <w:pPr>
+        <w:rPr>
+          <w:lang w:val="es-AR"/>
+        </w:rPr>
+      </w:pPr>
+    </w:p>
+    <w:p>
+      <w:pPr>
+        <w:rPr>
+          <w:lang w:val="es-AR"/>
+        </w:rPr>
+      </w:pPr>
+      <w:r>
+        <w:rPr>
+          <w:lang w:val="es-AR"/>
+        </w:rPr>
+        <w:lastRenderedPageBreak/>
+        <w:t xml:space="preserve">La compañía es capaz, en general, de mantener a los clientes a lo largo del tiempo. La antigüedad </w:t>
+      </w:r>
+      <w:r>
+        <w:rPr>
+          <w:lang w:val="es-AR"/>
+        </w:rPr>
+        <w:t>está</w:t>
+      </w:r>
       <w:bookmarkStart w:id="0" w:name="_GoBack"/>
       <w:bookmarkEnd w:id="0"/>
-    </w:p>
-    <w:p>
-      <w:pPr>
-        <w:pStyle w:val="Prrafodelista"/>
-        <w:numPr>
-          <w:ilvl w:val="0"/>
-          <w:numId w:val="1"/>
-        </w:numPr>
-        <w:rPr>
-          <w:lang w:val="es-AR"/>
-        </w:rPr>
-      </w:pPr>
-      <w:r>
-        <w:rPr>
-          <w:lang w:val="es-AR"/>
-        </w:rPr>
-        <w:t>Modelo KNN</w:t>
-      </w:r>
-      <w:r>
-        <w:rPr>
-          <w:lang w:val="es-AR"/>
-        </w:rPr>
-        <w:t>.</w:t>
-      </w:r>
-    </w:p>
-    <w:p>
-      <w:pPr>
-        <w:pStyle w:val="Prrafodelista"/>
-        <w:numPr>
-          <w:ilvl w:val="0"/>
-          <w:numId w:val="1"/>
-        </w:numPr>
-        <w:rPr>
-          <w:lang w:val="es-AR"/>
-        </w:rPr>
-      </w:pPr>
-      <w:r>
-        <w:rPr>
-          <w:lang w:val="es-AR"/>
-        </w:rPr>
-        <w:t xml:space="preserve">Modelo </w:t>
+      <w:r>
+        <w:rPr>
+          <w:lang w:val="es-AR"/>
+        </w:rPr>
+        <w:t xml:space="preserve"> ejerciendo un </w:t>
+      </w:r>
+      <w:r>
+        <w:rPr>
+          <w:lang w:val="es-AR"/>
+        </w:rPr>
+        <w:t>efecto negativo en el abandono.</w:t>
+      </w:r>
+    </w:p>
+    <w:p>
+      <w:pPr>
+        <w:rPr>
+          <w:lang w:val="es-AR"/>
+        </w:rPr>
+      </w:pPr>
+      <w:r>
+        <w:rPr>
+          <w:lang w:val="es-AR"/>
+        </w:rPr>
+        <w:t>Los clientes con un contrato de 1/2 años, abandonan la compañía mucho menos que los clientes con contratos mensuales. La compañía debe darle priorid</w:t>
+      </w:r>
+      <w:r>
+        <w:rPr>
+          <w:lang w:val="es-AR"/>
+        </w:rPr>
+        <w:t>ad a este tipo de contratación.</w:t>
+      </w:r>
+    </w:p>
+    <w:p>
+      <w:pPr>
+        <w:rPr>
+          <w:lang w:val="es-AR"/>
+        </w:rPr>
+      </w:pPr>
+      <w:r>
+        <w:rPr>
+          <w:lang w:val="es-AR"/>
+        </w:rPr>
+        <w:t xml:space="preserve">Los clientes que eligen una forma de pago automática, abandonan la </w:t>
       </w:r>
       <w:proofErr w:type="spellStart"/>
       <w:r>
         <w:rPr>
           <w:lang w:val="es-AR"/>
         </w:rPr>
-        <w:t>Naive</w:t>
+        <w:t>compañíaa</w:t>
       </w:r>
       <w:proofErr w:type="spellEnd"/>
       <w:r>
         <w:rPr>
           <w:lang w:val="es-AR"/>
         </w:rPr>
-        <w:t xml:space="preserve"> </w:t>
-      </w:r>
-      <w:proofErr w:type="spellStart"/>
-      <w:r>
-        <w:rPr>
-          <w:lang w:val="es-AR"/>
-        </w:rPr>
-        <w:t>Bayes</w:t>
-      </w:r>
-      <w:proofErr w:type="spellEnd"/>
-      <w:r>
-        <w:rPr>
-          <w:lang w:val="es-AR"/>
-        </w:rPr>
-        <w:t xml:space="preserve"> (separar categóricas y numéricas, tienen tratamiento diferente). </w:t>
-      </w:r>
-    </w:p>
-    <w:p>
-      <w:pPr>
-        <w:pStyle w:val="Prrafodelista"/>
-        <w:numPr>
-          <w:ilvl w:val="0"/>
-          <w:numId w:val="1"/>
-        </w:numPr>
-        <w:rPr>
-          <w:lang w:val="es-AR"/>
-        </w:rPr>
-      </w:pPr>
-      <w:r>
-        <w:rPr>
-          <w:lang w:val="es-AR"/>
-        </w:rPr>
-        <w:t>Modelo Regresión Logística</w:t>
-      </w:r>
-      <w:r>
-        <w:rPr>
-          <w:lang w:val="es-AR"/>
-        </w:rPr>
-        <w:t>.</w:t>
-      </w:r>
-    </w:p>
-    <w:p>
-      <w:pPr>
-        <w:pStyle w:val="Prrafodelista"/>
-        <w:numPr>
-          <w:ilvl w:val="0"/>
-          <w:numId w:val="1"/>
-        </w:numPr>
-        <w:rPr>
-          <w:lang w:val="es-AR"/>
-        </w:rPr>
-      </w:pPr>
-      <w:r>
-        <w:rPr>
-          <w:lang w:val="es-AR"/>
-        </w:rPr>
-        <w:t>Modelo Árbol de decisión simple</w:t>
-      </w:r>
-      <w:r>
-        <w:rPr>
-          <w:lang w:val="es-AR"/>
-        </w:rPr>
-        <w:t>.</w:t>
-      </w:r>
-    </w:p>
-    <w:p>
-      <w:pPr>
-        <w:pStyle w:val="Prrafodelista"/>
-        <w:numPr>
-          <w:ilvl w:val="0"/>
-          <w:numId w:val="1"/>
-        </w:numPr>
-        <w:rPr>
-          <w:lang w:val="es-AR"/>
-        </w:rPr>
-      </w:pPr>
-      <w:r>
-        <w:rPr>
-          <w:lang w:val="es-AR"/>
-        </w:rPr>
-        <w:t>Modelo de ensamble</w:t>
-      </w:r>
-      <w:r>
-        <w:rPr>
-          <w:lang w:val="es-AR"/>
-        </w:rPr>
-        <w:t>.</w:t>
-      </w:r>
-    </w:p>
-    <w:p>
-      <w:pPr>
-        <w:pStyle w:val="Prrafodelista"/>
-        <w:numPr>
-          <w:ilvl w:val="0"/>
-          <w:numId w:val="4"/>
-        </w:numPr>
-        <w:rPr>
-          <w:lang w:val="es-AR"/>
-        </w:rPr>
-      </w:pPr>
-      <w:proofErr w:type="spellStart"/>
-      <w:r>
-        <w:rPr>
-          <w:lang w:val="es-AR"/>
-        </w:rPr>
-        <w:t>Bagging</w:t>
-      </w:r>
-      <w:proofErr w:type="spellEnd"/>
-    </w:p>
-    <w:p>
-      <w:pPr>
-        <w:pStyle w:val="Prrafodelista"/>
-        <w:numPr>
-          <w:ilvl w:val="0"/>
-          <w:numId w:val="4"/>
-        </w:numPr>
-        <w:rPr>
-          <w:lang w:val="es-AR"/>
-        </w:rPr>
-      </w:pPr>
-      <w:proofErr w:type="spellStart"/>
-      <w:r>
-        <w:rPr>
-          <w:lang w:val="es-AR"/>
-        </w:rPr>
-        <w:t>RandomForest</w:t>
-      </w:r>
-      <w:proofErr w:type="spellEnd"/>
-    </w:p>
-    <w:p>
-      <w:pPr>
-        <w:pStyle w:val="Prrafodelista"/>
-        <w:numPr>
-          <w:ilvl w:val="0"/>
-          <w:numId w:val="4"/>
-        </w:numPr>
-        <w:rPr>
-          <w:lang w:val="es-AR"/>
-        </w:rPr>
-      </w:pPr>
-      <w:proofErr w:type="spellStart"/>
-      <w:r>
-        <w:rPr>
-          <w:lang w:val="es-AR"/>
-        </w:rPr>
-        <w:t>Boosting</w:t>
-      </w:r>
-      <w:proofErr w:type="spellEnd"/>
-    </w:p>
-    <w:p>
-      <w:pPr>
-        <w:pStyle w:val="Prrafodelista"/>
-        <w:numPr>
-          <w:ilvl w:val="0"/>
-          <w:numId w:val="5"/>
-        </w:numPr>
-        <w:rPr>
-          <w:lang w:val="es-AR"/>
-        </w:rPr>
-      </w:pPr>
-      <w:proofErr w:type="spellStart"/>
-      <w:r>
-        <w:rPr>
-          <w:lang w:val="es-AR"/>
-        </w:rPr>
-        <w:t>Gradient</w:t>
-      </w:r>
-      <w:proofErr w:type="spellEnd"/>
-      <w:r>
-        <w:rPr>
-          <w:lang w:val="es-AR"/>
-        </w:rPr>
-        <w:t xml:space="preserve"> </w:t>
-      </w:r>
-      <w:proofErr w:type="spellStart"/>
-      <w:r>
-        <w:rPr>
-          <w:lang w:val="es-AR"/>
-        </w:rPr>
-        <w:t>Boost</w:t>
-      </w:r>
-      <w:proofErr w:type="spellEnd"/>
-    </w:p>
-    <w:p>
-      <w:pPr>
-        <w:pStyle w:val="Prrafodelista"/>
-        <w:numPr>
-          <w:ilvl w:val="0"/>
-          <w:numId w:val="5"/>
-        </w:numPr>
-        <w:rPr>
-          <w:lang w:val="es-AR"/>
-        </w:rPr>
-      </w:pPr>
-      <w:r>
-        <w:rPr>
-          <w:lang w:val="es-AR"/>
-        </w:rPr>
-        <w:t xml:space="preserve">ADA </w:t>
-      </w:r>
-      <w:proofErr w:type="spellStart"/>
-      <w:r>
-        <w:rPr>
-          <w:lang w:val="es-AR"/>
-        </w:rPr>
-        <w:t>Boost</w:t>
-      </w:r>
-      <w:proofErr w:type="spellEnd"/>
-    </w:p>
-    <w:p>
-      <w:pPr>
-        <w:pStyle w:val="Prrafodelista"/>
-        <w:numPr>
-          <w:ilvl w:val="0"/>
-          <w:numId w:val="5"/>
-        </w:numPr>
-        <w:rPr>
-          <w:lang w:val="es-AR"/>
-        </w:rPr>
-      </w:pPr>
-      <w:r>
-        <w:rPr>
-          <w:lang w:val="es-AR"/>
-        </w:rPr>
-        <w:t xml:space="preserve">XG </w:t>
-      </w:r>
-      <w:proofErr w:type="spellStart"/>
-      <w:r>
-        <w:rPr>
-          <w:lang w:val="es-AR"/>
-        </w:rPr>
-        <w:t>Boost</w:t>
-      </w:r>
-      <w:proofErr w:type="spellEnd"/>
-    </w:p>
-    <w:p>
-      <w:pPr>
-        <w:pStyle w:val="Prrafodelista"/>
-        <w:numPr>
-          <w:ilvl w:val="0"/>
-          <w:numId w:val="5"/>
-        </w:numPr>
-        <w:rPr>
-          <w:lang w:val="es-AR"/>
-        </w:rPr>
-      </w:pPr>
-      <w:proofErr w:type="spellStart"/>
-      <w:r>
-        <w:rPr>
-          <w:lang w:val="es-AR"/>
-        </w:rPr>
-        <w:t>LightGBM</w:t>
-      </w:r>
-      <w:proofErr w:type="spellEnd"/>
-    </w:p>
-    <w:p>
-      <w:pPr>
-        <w:pStyle w:val="Prrafodelista"/>
-        <w:numPr>
-          <w:ilvl w:val="0"/>
-          <w:numId w:val="1"/>
-        </w:numPr>
-        <w:rPr>
-          <w:lang w:val="es-AR"/>
-        </w:rPr>
-      </w:pPr>
-      <w:proofErr w:type="spellStart"/>
-      <w:r>
-        <w:rPr>
-          <w:lang w:val="es-AR"/>
-        </w:rPr>
-        <w:t>GridSearch</w:t>
-      </w:r>
-      <w:proofErr w:type="spellEnd"/>
-      <w:r>
-        <w:rPr>
-          <w:lang w:val="es-AR"/>
-        </w:rPr>
-        <w:t xml:space="preserve"> en cada modelo.</w:t>
-      </w:r>
-    </w:p>
-    <w:p>
-      <w:pPr>
-        <w:pStyle w:val="Prrafodelista"/>
-        <w:numPr>
-          <w:ilvl w:val="0"/>
-          <w:numId w:val="1"/>
-        </w:numPr>
-        <w:rPr>
-          <w:lang w:val="es-AR"/>
-        </w:rPr>
-      </w:pPr>
-      <w:r>
-        <w:rPr>
-          <w:lang w:val="es-AR"/>
-        </w:rPr>
-        <w:t>Selecci</w:t>
-      </w:r>
-      <w:r>
-        <w:rPr>
-          <w:lang w:val="es-AR"/>
-        </w:rPr>
-        <w:t>ó</w:t>
-      </w:r>
-      <w:r>
-        <w:rPr>
-          <w:lang w:val="es-AR"/>
-        </w:rPr>
-        <w:t>n del mejor modelo.</w:t>
-      </w:r>
-    </w:p>
-    <w:p>
-      <w:pPr>
-        <w:pStyle w:val="Prrafodelista"/>
-        <w:numPr>
-          <w:ilvl w:val="0"/>
-          <w:numId w:val="1"/>
-        </w:numPr>
-        <w:rPr>
-          <w:lang w:val="es-AR"/>
-        </w:rPr>
-      </w:pPr>
-      <w:r>
-        <w:rPr>
-          <w:lang w:val="es-AR"/>
-        </w:rPr>
-        <w:t>Pipeline</w:t>
-      </w:r>
-      <w:r>
-        <w:rPr>
-          <w:lang w:val="es-AR"/>
-        </w:rPr>
-        <w:t xml:space="preserve"> + </w:t>
-      </w:r>
-      <w:proofErr w:type="spellStart"/>
-      <w:r>
-        <w:rPr>
-          <w:lang w:val="es-AR"/>
-        </w:rPr>
-        <w:t>GridSearch</w:t>
-      </w:r>
-      <w:proofErr w:type="spellEnd"/>
-      <w:r>
-        <w:rPr>
-          <w:lang w:val="es-AR"/>
-        </w:rPr>
-        <w:t>.</w:t>
-      </w:r>
-    </w:p>
-    <w:p>
-      <w:pPr>
-        <w:pStyle w:val="Prrafodelista"/>
-        <w:numPr>
-          <w:ilvl w:val="0"/>
-          <w:numId w:val="1"/>
-        </w:numPr>
-        <w:rPr>
-          <w:lang w:val="es-AR"/>
-        </w:rPr>
-      </w:pPr>
-      <w:proofErr w:type="spellStart"/>
-      <w:r>
-        <w:rPr>
-          <w:lang w:val="es-AR"/>
-        </w:rPr>
-        <w:t>Feature</w:t>
-      </w:r>
-      <w:proofErr w:type="spellEnd"/>
-      <w:r>
-        <w:rPr>
-          <w:lang w:val="es-AR"/>
-        </w:rPr>
-        <w:t xml:space="preserve"> </w:t>
-      </w:r>
-      <w:proofErr w:type="spellStart"/>
-      <w:r>
-        <w:rPr>
-          <w:lang w:val="es-AR"/>
-        </w:rPr>
-        <w:t>importance</w:t>
-      </w:r>
-      <w:proofErr w:type="spellEnd"/>
-      <w:r>
-        <w:rPr>
-          <w:lang w:val="es-AR"/>
-        </w:rPr>
-        <w:t>.</w:t>
-      </w:r>
-      <w:r>
-        <w:rPr>
-          <w:lang w:val="es-AR"/>
-        </w:rPr>
-        <w:t xml:space="preserve"> </w:t>
-      </w:r>
-      <w:r>
-        <w:rPr>
-          <w:highlight w:val="yellow"/>
-          <w:lang w:val="es-AR"/>
-        </w:rPr>
-        <w:t xml:space="preserve">(Está bien hacerlo sobre un </w:t>
-      </w:r>
-      <w:proofErr w:type="spellStart"/>
-      <w:r>
-        <w:rPr>
-          <w:highlight w:val="yellow"/>
-          <w:lang w:val="es-AR"/>
-        </w:rPr>
-        <w:t>Boosting</w:t>
-      </w:r>
-      <w:proofErr w:type="spellEnd"/>
-      <w:r>
-        <w:rPr>
-          <w:highlight w:val="yellow"/>
-          <w:lang w:val="es-AR"/>
-        </w:rPr>
-        <w:t>)</w:t>
-      </w:r>
-    </w:p>
-    <w:p>
-      <w:pPr>
-        <w:pStyle w:val="Prrafodelista"/>
-        <w:numPr>
-          <w:ilvl w:val="0"/>
-          <w:numId w:val="1"/>
-        </w:numPr>
-        <w:rPr>
-          <w:lang w:val="es-AR"/>
-        </w:rPr>
-      </w:pPr>
-      <w:r>
-        <w:rPr>
-          <w:lang w:val="es-AR"/>
-        </w:rPr>
-        <w:t>PCA o TSN?</w:t>
-      </w:r>
-    </w:p>
-    <w:p>
-      <w:pPr>
-        <w:pStyle w:val="Prrafodelista"/>
-        <w:numPr>
-          <w:ilvl w:val="0"/>
-          <w:numId w:val="1"/>
-        </w:numPr>
-        <w:rPr>
-          <w:lang w:val="es-AR"/>
-        </w:rPr>
-      </w:pPr>
-      <w:r>
-        <w:rPr>
-          <w:lang w:val="es-AR"/>
-        </w:rPr>
-        <w:t>A</w:t>
-      </w:r>
-      <w:r>
-        <w:rPr>
-          <w:lang w:val="es-AR"/>
-        </w:rPr>
-        <w:t>PIS</w:t>
-      </w:r>
-      <w:r>
-        <w:rPr>
-          <w:lang w:val="es-AR"/>
-        </w:rPr>
-        <w:t xml:space="preserve"> y modelo real en BBDD</w:t>
-      </w:r>
-      <w:r>
-        <w:rPr>
-          <w:lang w:val="es-AR"/>
-        </w:rPr>
-        <w:t>.</w:t>
-      </w:r>
-    </w:p>
-    <w:p>
-      <w:pPr>
-        <w:rPr>
-          <w:lang w:val="es-AR"/>
-        </w:rPr>
-      </w:pPr>
-      <w:r>
-        <w:rPr>
-          <w:lang w:val="es-AR"/>
-        </w:rPr>
-        <w:t>Observaciones generales:</w:t>
-      </w:r>
-    </w:p>
-    <w:p>
-      <w:pPr>
-        <w:pStyle w:val="Prrafodelista"/>
-        <w:numPr>
-          <w:ilvl w:val="0"/>
-          <w:numId w:val="7"/>
-        </w:numPr>
-        <w:rPr>
-          <w:lang w:val="es-AR"/>
-        </w:rPr>
-      </w:pPr>
-      <w:r>
-        <w:rPr>
-          <w:lang w:val="es-AR"/>
-        </w:rPr>
-        <w:t xml:space="preserve">Comentar el código: </w:t>
-      </w:r>
-      <w:r>
-        <w:rPr>
-          <w:lang w:val="es-AR"/>
-        </w:rPr>
-        <w:t>qué se hace en</w:t>
-      </w:r>
-      <w:r>
-        <w:rPr>
-          <w:lang w:val="es-AR"/>
-        </w:rPr>
-        <w:t xml:space="preserve"> cada bloque</w:t>
-      </w:r>
-    </w:p>
-    <w:p>
-      <w:pPr>
-        <w:pStyle w:val="Prrafodelista"/>
-        <w:numPr>
-          <w:ilvl w:val="0"/>
-          <w:numId w:val="7"/>
-        </w:numPr>
-        <w:rPr>
-          <w:lang w:val="es-AR"/>
-        </w:rPr>
-      </w:pPr>
-      <w:r>
-        <w:rPr>
-          <w:lang w:val="es-AR"/>
-        </w:rPr>
-        <w:t>Posible conclusión de lo obtenido.</w:t>
-      </w:r>
-    </w:p>
-    <w:p>
-      <w:pPr>
-        <w:rPr>
-          <w:lang w:val="es-AR"/>
-        </w:rPr>
-      </w:pPr>
-    </w:p>
-    <w:p>
-      <w:pPr>
-        <w:rPr>
-          <w:lang w:val="es-AR"/>
-        </w:rPr>
-      </w:pPr>
-    </w:p>
-    <w:p>
-      <w:pPr>
-        <w:rPr>
-          <w:lang w:val="es-AR"/>
-        </w:rPr>
-      </w:pPr>
-    </w:p>
-    <w:p>
-      <w:pPr>
-        <w:rPr>
-          <w:lang w:val="es-AR"/>
-        </w:rPr>
-      </w:pPr>
-    </w:p>
-    <w:p>
-      <w:pPr>
-        <w:rPr>
-          <w:lang w:val="es-AR"/>
-        </w:rPr>
-      </w:pPr>
-    </w:p>
-    <w:p>
-      <w:pPr>
-        <w:rPr>
-          <w:lang w:val="es-AR"/>
-        </w:rPr>
-      </w:pPr>
-      <w:r>
-        <w:rPr>
-          <w:lang w:val="es-AR"/>
-        </w:rPr>
-        <w:t>Elemento</w:t>
-      </w:r>
-      <w:r>
-        <w:rPr>
-          <w:lang w:val="es-AR"/>
-        </w:rPr>
-        <w:t>s</w:t>
-      </w:r>
-      <w:r>
-        <w:rPr>
-          <w:lang w:val="es-AR"/>
-        </w:rPr>
-        <w:t xml:space="preserve"> </w:t>
-      </w:r>
-      <w:r>
-        <w:rPr>
-          <w:lang w:val="es-AR"/>
-        </w:rPr>
-        <w:t>importantes:</w:t>
-      </w:r>
-    </w:p>
-    <w:p>
-      <w:pPr>
-        <w:pStyle w:val="Prrafodelista"/>
-        <w:numPr>
-          <w:ilvl w:val="0"/>
-          <w:numId w:val="9"/>
-        </w:numPr>
-        <w:rPr>
-          <w:lang w:val="es-AR"/>
-        </w:rPr>
-      </w:pPr>
-      <w:r>
-        <w:rPr>
-          <w:lang w:val="es-AR"/>
-        </w:rPr>
-        <w:t>En problemas de Churn</w:t>
-      </w:r>
-      <w:r>
-        <w:rPr>
-          <w:lang w:val="es-AR"/>
-        </w:rPr>
-        <w:t xml:space="preserve"> siempre estará </w:t>
-      </w:r>
-      <w:r>
-        <w:rPr>
-          <w:b/>
-          <w:lang w:val="es-AR"/>
-        </w:rPr>
-        <w:t>desequilibrado</w:t>
-      </w:r>
-      <w:r>
-        <w:rPr>
-          <w:lang w:val="es-AR"/>
-        </w:rPr>
-        <w:t xml:space="preserve"> en favor de los casos que no abandonan.</w:t>
-      </w:r>
-    </w:p>
-    <w:p>
-      <w:pPr>
-        <w:pStyle w:val="Prrafodelista"/>
-        <w:numPr>
-          <w:ilvl w:val="0"/>
-          <w:numId w:val="9"/>
-        </w:numPr>
-        <w:rPr>
-          <w:lang w:val="es-AR"/>
-        </w:rPr>
-      </w:pPr>
-      <w:r>
-        <w:rPr>
-          <w:lang w:val="es-AR"/>
-        </w:rPr>
-        <w:t xml:space="preserve">Las </w:t>
-      </w:r>
-      <w:r>
-        <w:rPr>
-          <w:b/>
-          <w:lang w:val="es-AR"/>
-        </w:rPr>
-        <w:t>importancias de las características</w:t>
-      </w:r>
-      <w:r>
-        <w:rPr>
-          <w:lang w:val="es-AR"/>
-        </w:rPr>
-        <w:t xml:space="preserve"> se pueden extraer de nuestros modelos para comprobar qué características han contribuido más para que el modelo decida si un cliente va a abandonar o no. Podemos caer en la </w:t>
-      </w:r>
-      <w:r>
-        <w:rPr>
-          <w:b/>
-          <w:lang w:val="es-AR"/>
-        </w:rPr>
-        <w:t xml:space="preserve">maldición de la </w:t>
-      </w:r>
-      <w:proofErr w:type="spellStart"/>
-      <w:r>
-        <w:rPr>
-          <w:b/>
-          <w:lang w:val="es-AR"/>
-        </w:rPr>
-        <w:t>dimensionalidad</w:t>
-      </w:r>
-      <w:proofErr w:type="spellEnd"/>
-      <w:r>
-        <w:rPr>
-          <w:lang w:val="es-AR"/>
-        </w:rPr>
-        <w:t>.</w:t>
-      </w:r>
-    </w:p>
-    <w:p>
-      <w:pPr>
-        <w:pStyle w:val="Prrafodelista"/>
-        <w:numPr>
-          <w:ilvl w:val="0"/>
-          <w:numId w:val="9"/>
-        </w:numPr>
-        <w:rPr>
-          <w:lang w:val="es-AR"/>
-        </w:rPr>
-      </w:pPr>
-      <w:r>
-        <w:rPr>
-          <w:lang w:val="es-AR"/>
-        </w:rPr>
-        <w:t>Elegir la(s) métrica(s) que realmente refleja el aporte de valor del modelo al negocio es clave y tiene que estar claro antes de empezar el diseño del conjunto de datos y el modelo.</w:t>
-      </w:r>
-      <w:r>
-        <w:rPr>
-          <w:lang w:val="es-AR"/>
-        </w:rPr>
-        <w:t xml:space="preserve"> </w:t>
-      </w:r>
-      <w:r>
-        <w:rPr>
-          <w:lang w:val="es-AR"/>
-        </w:rPr>
-        <w:t>¡Las métricas son bastante buenas!</w:t>
-      </w:r>
-      <w:r>
-        <w:rPr>
-          <w:lang w:val="es-AR"/>
-        </w:rPr>
-        <w:t xml:space="preserve"> Un acierto (accuracy) del 85%! </w:t>
-      </w:r>
-      <w:r>
-        <w:rPr>
-          <w:lang w:val="es-AR"/>
-        </w:rPr>
-        <w:t>¡Fantástico!</w:t>
-      </w:r>
-      <w:r>
-        <w:rPr>
-          <w:lang w:val="es-AR"/>
-        </w:rPr>
-        <w:t xml:space="preserve"> O… bueno, pensemos un poco antes. ¿Es realmente el accuracy la métrica que queremos observar? ¿Qué quiere detectar nuestro negocio con éste modelo?</w:t>
-      </w:r>
-    </w:p>
-    <w:p>
-      <w:pPr>
-        <w:pStyle w:val="Prrafodelista"/>
-        <w:rPr>
-          <w:lang w:val="es-AR"/>
-        </w:rPr>
-      </w:pPr>
-      <w:r>
-        <w:rPr>
-          <w:lang w:val="es-AR"/>
-        </w:rPr>
-        <w:t>Esa es la pregunta que debemos hacernos a la hora de evaluar un modelo. En este caso, la detección de aquellos casos que SÍ abandonan</w:t>
-      </w:r>
-      <w:r>
-        <w:rPr>
-          <w:lang w:val="es-AR"/>
-        </w:rPr>
-        <w:t>,</w:t>
-      </w:r>
-      <w:r>
-        <w:rPr>
-          <w:lang w:val="es-AR"/>
-        </w:rPr>
-        <w:t xml:space="preserve"> queremos ver </w:t>
-      </w:r>
-      <w:r>
-        <w:rPr>
-          <w:b/>
-          <w:lang w:val="es-AR"/>
-        </w:rPr>
-        <w:t>Precisión</w:t>
-      </w:r>
-      <w:r>
-        <w:rPr>
-          <w:lang w:val="es-AR"/>
-        </w:rPr>
-        <w:t xml:space="preserve"> </w:t>
-      </w:r>
-      <w:r>
-        <w:rPr>
-          <w:b/>
-          <w:lang w:val="es-AR"/>
-        </w:rPr>
-        <w:t>(</w:t>
-      </w:r>
-      <w:r>
-        <w:rPr>
-          <w:b/>
-          <w:lang w:val="es-AR"/>
-        </w:rPr>
-        <w:t xml:space="preserve">¿cuándo predice </w:t>
-      </w:r>
-      <w:r>
-        <w:rPr>
-          <w:b/>
-          <w:lang w:val="es-AR"/>
-        </w:rPr>
-        <w:t>positivos</w:t>
-      </w:r>
-      <w:r>
-        <w:rPr>
-          <w:b/>
-          <w:lang w:val="es-AR"/>
-        </w:rPr>
-        <w:t xml:space="preserve">, que </w:t>
-      </w:r>
-      <w:r>
-        <w:rPr>
-          <w:b/>
-          <w:lang w:val="es-AR"/>
-        </w:rPr>
-        <w:t>porcentaje</w:t>
-      </w:r>
-      <w:r>
-        <w:rPr>
-          <w:b/>
-          <w:lang w:val="es-AR"/>
-        </w:rPr>
-        <w:t xml:space="preserve"> clasifica correctamente?</w:t>
-      </w:r>
-      <w:r>
-        <w:rPr>
-          <w:b/>
-          <w:lang w:val="es-AR"/>
-        </w:rPr>
-        <w:t xml:space="preserve"> Significa que quiero tener un bajo número de falsos positivos</w:t>
-      </w:r>
-      <w:r>
-        <w:rPr>
-          <w:lang w:val="es-AR"/>
-        </w:rPr>
-        <w:t>)</w:t>
-      </w:r>
-      <w:r>
-        <w:rPr>
-          <w:lang w:val="es-AR"/>
-        </w:rPr>
-        <w:t xml:space="preserve"> De esta forma estaremos haciendo uso correcto de los recursos ($) para retener al cliente.</w:t>
-      </w:r>
-      <w:r>
-        <w:rPr>
-          <w:lang w:val="es-AR"/>
-        </w:rPr>
-        <w:t xml:space="preserve"> </w:t>
-      </w:r>
-      <w:r>
-        <w:rPr>
-          <w:lang w:val="es-AR"/>
-        </w:rPr>
-        <w:t>También</w:t>
-      </w:r>
-      <w:r>
-        <w:rPr>
-          <w:lang w:val="es-AR"/>
-        </w:rPr>
-        <w:t xml:space="preserve"> nos importa el </w:t>
-      </w:r>
-      <w:proofErr w:type="spellStart"/>
-      <w:r>
-        <w:rPr>
-          <w:lang w:val="es-AR"/>
-        </w:rPr>
-        <w:t>recall</w:t>
-      </w:r>
-      <w:proofErr w:type="spellEnd"/>
-      <w:r>
-        <w:rPr>
-          <w:lang w:val="es-AR"/>
-        </w:rPr>
-        <w:t xml:space="preserve">, </w:t>
-      </w:r>
-      <w:r>
-        <w:rPr>
-          <w:lang w:val="es-AR"/>
-        </w:rPr>
-        <w:t>así</w:t>
-      </w:r>
-      <w:r>
-        <w:rPr>
-          <w:lang w:val="es-AR"/>
-        </w:rPr>
-        <w:t xml:space="preserve"> que podríamos usar </w:t>
-      </w:r>
-      <w:r>
-        <w:rPr>
-          <w:b/>
-          <w:lang w:val="es-AR"/>
-        </w:rPr>
-        <w:t>score F</w:t>
-      </w:r>
-      <w:r>
-        <w:rPr>
-          <w:b/>
-          <w:lang w:val="es-AR"/>
-        </w:rPr>
-        <w:t>1</w:t>
-      </w:r>
-      <w:r>
-        <w:rPr>
-          <w:lang w:val="es-AR"/>
-        </w:rPr>
-        <w:t>. Parece</w:t>
-      </w:r>
-      <w:r>
-        <w:rPr>
-          <w:lang w:val="es-AR"/>
-        </w:rPr>
-        <w:t xml:space="preserve"> que algunas de las métricas que habitualmente se usan para evaluar modelos </w:t>
-      </w:r>
-      <w:r>
-        <w:rPr>
-          <w:lang w:val="es-AR"/>
-        </w:rPr>
-        <w:t xml:space="preserve">(accuracy) </w:t>
-      </w:r>
-      <w:r>
-        <w:rPr>
-          <w:lang w:val="es-AR"/>
-        </w:rPr>
-        <w:t>de éste tipo pueden ser engañosas</w:t>
-      </w:r>
-      <w:r>
-        <w:rPr>
-          <w:lang w:val="es-AR"/>
-        </w:rPr>
-        <w:t>.</w:t>
-      </w:r>
-    </w:p>
-    <w:p>
-      <w:pPr>
-        <w:pStyle w:val="Prrafodelista"/>
-        <w:rPr>
-          <w:lang w:val="es-AR"/>
-        </w:rPr>
-      </w:pPr>
-    </w:p>
-    <w:p>
-      <w:pPr>
-        <w:rPr>
-          <w:lang w:val="es-AR"/>
-        </w:rPr>
-      </w:pPr>
-    </w:p>
-    <w:p>
-      <w:pPr>
-        <w:rPr>
-          <w:lang w:val="es-AR"/>
-        </w:rPr>
-      </w:pPr>
-      <w:r>
-        <w:rPr>
-          <w:lang w:val="es-AR"/>
-        </w:rPr>
-        <w:t xml:space="preserve">Clase 33 – Evaluación de modelo: tiene bueno para mostrar los resultados del modelo (hacer tabla Excel parecida sino. Gráfico d </w:t>
-      </w:r>
-      <w:proofErr w:type="spellStart"/>
-      <w:r>
-        <w:rPr>
-          <w:lang w:val="es-AR"/>
-        </w:rPr>
-        <w:t>Feature</w:t>
-      </w:r>
-      <w:proofErr w:type="spellEnd"/>
-      <w:r>
-        <w:rPr>
-          <w:lang w:val="es-AR"/>
-        </w:rPr>
-        <w:t xml:space="preserve"> </w:t>
-      </w:r>
-      <w:proofErr w:type="spellStart"/>
-      <w:r>
-        <w:rPr>
-          <w:lang w:val="es-AR"/>
-        </w:rPr>
-        <w:t>Importance</w:t>
-      </w:r>
-      <w:proofErr w:type="spellEnd"/>
-      <w:r>
-        <w:rPr>
-          <w:lang w:val="es-AR"/>
-        </w:rPr>
-        <w:t xml:space="preserve"> de Árbol de ensamble y su tabla.</w:t>
+        <w:t xml:space="preserve"> en mucho menor medida que los clientes que no contratado una forma de pago automática. La compañía debe priorizar este tipo de formas de pago frente a las formas que requieren comprobación por parte del cliente.</w:t>
       </w:r>
     </w:p>
     <w:sectPr>
@@ -2824,6 +3033,17 @@
       <w:bCs/>
     </w:rPr>
   </w:style>
+  <w:style w:type="character" w:styleId="Hipervnculo">
+    <w:name w:val="Hyperlink"/>
+    <w:basedOn w:val="Fuentedeprrafopredeter"/>
+    <w:uiPriority w:val="99"/>
+    <w:unhideWhenUsed/>
+    <w:rsid w:val="005E3A77"/>
+    <w:rPr>
+      <w:color w:val="0563C1" w:themeColor="hyperlink"/>
+      <w:u w:val="single"/>
+    </w:rPr>
+  </w:style>
 </w:styles>
 </file>
 

</xml_diff>